<commit_message>
add functional requirements of mobile app
</commit_message>
<xml_diff>
--- a/report/Requirements.docx
+++ b/report/Requirements.docx
@@ -29,32 +29,58 @@
         <w:ind w:firstLine="284"/>
       </w:pPr>
       <w:r>
-        <w:t>This section looks into end users</w:t>
+        <w:t xml:space="preserve">This </w:t>
+      </w:r>
+      <w:r>
+        <w:t>chapter specifies</w:t>
+      </w:r>
+      <w:r>
+        <w:t xml:space="preserve"> end users</w:t>
       </w:r>
       <w:r>
         <w:t>’</w:t>
       </w:r>
       <w:r>
-        <w:t xml:space="preserve"> desires and the client’s requirements. It discusses how both requirements were collected and prioritised. It examines business use cases and non-functional requirements.</w:t>
-      </w:r>
-    </w:p>
-    <w:p>
-      <w:pPr>
-        <w:ind w:firstLine="284"/>
-      </w:pPr>
-    </w:p>
-    <w:p>
-      <w:pPr>
-        <w:ind w:firstLine="284"/>
-      </w:pPr>
-      <w:r>
-        <w:t>The software product consists of a mobile app and an API. The requirements specification of th</w:t>
-      </w:r>
-      <w:r>
-        <w:t>e both</w:t>
-      </w:r>
-      <w:r>
-        <w:t xml:space="preserve"> are also discussed in this section.</w:t>
+        <w:t xml:space="preserve"> desires and the client’s requirements. It discusses how both requirements were collected and </w:t>
+      </w:r>
+      <w:proofErr w:type="spellStart"/>
+      <w:r>
+        <w:t>prioritised</w:t>
+      </w:r>
+      <w:proofErr w:type="spellEnd"/>
+      <w:r>
+        <w:t>. It describes and justifies the functional</w:t>
+      </w:r>
+      <w:r>
+        <w:t xml:space="preserve"> and non-functional requirements.</w:t>
+      </w:r>
+    </w:p>
+    <w:p>
+      <w:pPr>
+        <w:ind w:firstLine="284"/>
+      </w:pPr>
+    </w:p>
+    <w:p>
+      <w:pPr>
+        <w:ind w:firstLine="284"/>
+      </w:pPr>
+      <w:r>
+        <w:t>The software product consists of a mobile app and an API. The requirements specification</w:t>
+      </w:r>
+      <w:r>
+        <w:t>s</w:t>
+      </w:r>
+      <w:r>
+        <w:t xml:space="preserve"> of </w:t>
+      </w:r>
+      <w:r>
+        <w:t>both</w:t>
+      </w:r>
+      <w:r>
+        <w:t xml:space="preserve"> are</w:t>
+      </w:r>
+      <w:r>
+        <w:t xml:space="preserve"> also discussed in this section.</w:t>
       </w:r>
     </w:p>
     <w:p/>
@@ -207,7 +233,15 @@
         <w:t>Question 1:</w:t>
       </w:r>
       <w:r>
-        <w:t xml:space="preserve"> Which mobile phone do you own? (e.g. Samsung Note 3 or iPhone 5S)</w:t>
+        <w:t xml:space="preserve"> Which mobile phone do you own? (</w:t>
+      </w:r>
+      <w:proofErr w:type="gramStart"/>
+      <w:r>
+        <w:t>e</w:t>
+      </w:r>
+      <w:proofErr w:type="gramEnd"/>
+      <w:r>
+        <w:t>.g. Samsung Note 3 or iPhone 5S)</w:t>
       </w:r>
     </w:p>
     <w:p>
@@ -254,7 +288,23 @@
         <w:t>The major ownership of iPhones is most likely because majority of the respondents are located in USA. It was difficult to get a more representative response.</w:t>
       </w:r>
       <w:r>
-        <w:t xml:space="preserve"> Ideally the mobile app should target the iOS platform but I don’t have an iPhone so I will target the Android platform with the aim of targeting the iOS platform next.</w:t>
+        <w:t xml:space="preserve"> Ideally the mobile app should target the </w:t>
+      </w:r>
+      <w:proofErr w:type="spellStart"/>
+      <w:r>
+        <w:t>iOS</w:t>
+      </w:r>
+      <w:proofErr w:type="spellEnd"/>
+      <w:r>
+        <w:t xml:space="preserve"> platform but I don’t have an iPhone so I will target the Android platform with the aim of targeting the </w:t>
+      </w:r>
+      <w:proofErr w:type="spellStart"/>
+      <w:r>
+        <w:t>iOS</w:t>
+      </w:r>
+      <w:proofErr w:type="spellEnd"/>
+      <w:r>
+        <w:t xml:space="preserve"> platform next.</w:t>
       </w:r>
     </w:p>
     <w:p>
@@ -276,7 +326,23 @@
         <w:t>If you own a tablet, which do you own?</w:t>
       </w:r>
       <w:r>
-        <w:t xml:space="preserve"> (e.g. Apple iPad Air 2 or Microsoft Surface 3)</w:t>
+        <w:t xml:space="preserve"> (</w:t>
+      </w:r>
+      <w:proofErr w:type="gramStart"/>
+      <w:r>
+        <w:t>e</w:t>
+      </w:r>
+      <w:proofErr w:type="gramEnd"/>
+      <w:r>
+        <w:t xml:space="preserve">.g. Apple </w:t>
+      </w:r>
+      <w:proofErr w:type="spellStart"/>
+      <w:r>
+        <w:t>iPad</w:t>
+      </w:r>
+      <w:proofErr w:type="spellEnd"/>
+      <w:r>
+        <w:t xml:space="preserve"> Air 2 or Microsoft Surface 3)</w:t>
       </w:r>
     </w:p>
     <w:p>
@@ -292,10 +358,15 @@
         <w:t xml:space="preserve">Result: </w:t>
       </w:r>
       <w:r>
-        <w:t>S</w:t>
-      </w:r>
-      <w:r>
-        <w:t>imilarly 80% of the respondents owned an iPad whilst the remaining owned a Samsung Android tablet. Only a tiny minority owned a Windows tablet.</w:t>
+        <w:t xml:space="preserve">Similarly 80% of the respondents owned an </w:t>
+      </w:r>
+      <w:proofErr w:type="spellStart"/>
+      <w:r>
+        <w:t>iPad</w:t>
+      </w:r>
+      <w:proofErr w:type="spellEnd"/>
+      <w:r>
+        <w:t xml:space="preserve"> whilst the remaining owned a Samsung Android tablet. Only a tiny minority owned a Windows tablet.</w:t>
       </w:r>
     </w:p>
     <w:p>
@@ -311,7 +382,15 @@
         <w:t xml:space="preserve">Analysis: </w:t>
       </w:r>
       <w:r>
-        <w:t>The major ownership of iPads is most likely because majority of the respondents are located in USA. Some end users plan to use bot</w:t>
+        <w:t xml:space="preserve">The major ownership of </w:t>
+      </w:r>
+      <w:proofErr w:type="spellStart"/>
+      <w:r>
+        <w:t>iPads</w:t>
+      </w:r>
+      <w:proofErr w:type="spellEnd"/>
+      <w:r>
+        <w:t xml:space="preserve"> is most likely because majority of the respondents are located in USA. Some end users plan to use bot</w:t>
       </w:r>
       <w:r>
         <w:t xml:space="preserve">h smartphones </w:t>
@@ -336,8 +415,13 @@
         <w:t>don’t work with their tablets</w:t>
       </w:r>
       <w:r>
-        <w:t xml:space="preserve"> or iPads</w:t>
-      </w:r>
+        <w:t xml:space="preserve"> or </w:t>
+      </w:r>
+      <w:proofErr w:type="spellStart"/>
+      <w:r>
+        <w:t>iPads</w:t>
+      </w:r>
+      <w:proofErr w:type="spellEnd"/>
       <w:r>
         <w:t>.</w:t>
       </w:r>
@@ -542,28 +626,1369 @@
         <w:rPr>
           <w:u w:val="single"/>
         </w:rPr>
-        <w:t>4.2.2 The Clients</w:t>
-      </w:r>
-    </w:p>
-    <w:p>
-      <w:pPr>
-        <w:ind w:firstLine="284"/>
-      </w:pPr>
-      <w:r>
-        <w:t>The client handed me some acceptance tests (see Appendix K), which will form the basis of the acceptance criteria. The mobile app is expected to pass these test cases for it to be deemed successful.</w:t>
-      </w:r>
+        <w:t>4.2.2 The Client</w:t>
+      </w:r>
+    </w:p>
+    <w:p>
+      <w:pPr>
+        <w:ind w:firstLine="284"/>
+      </w:pPr>
+      <w:r>
+        <w:t xml:space="preserve">The client handed over </w:t>
+      </w:r>
+      <w:r>
+        <w:t>some a</w:t>
+      </w:r>
+      <w:r>
+        <w:t>cceptance tests</w:t>
+      </w:r>
+      <w:r>
+        <w:t>, which will form the basis of the acceptance criteria. The mobile app is expected to pass these test cases for it to be deemed successful.</w:t>
+      </w:r>
+      <w:r>
+        <w:t xml:space="preserve"> The acceptance tests can be found under the “Fit Criteria” of the </w:t>
+      </w:r>
+      <w:proofErr w:type="spellStart"/>
+      <w:r>
+        <w:t>Volere’s</w:t>
+      </w:r>
+      <w:proofErr w:type="spellEnd"/>
+      <w:r>
+        <w:t xml:space="preserve"> Atomic Requirements Template (Appendix K).</w:t>
+      </w:r>
+    </w:p>
+    <w:p>
+      <w:pPr>
+        <w:ind w:firstLine="284"/>
+      </w:pPr>
+    </w:p>
+    <w:p>
+      <w:pPr>
+        <w:ind w:firstLine="284"/>
+      </w:pPr>
+      <w:proofErr w:type="spellStart"/>
+      <w:r>
+        <w:t>Volere’s</w:t>
+      </w:r>
+      <w:proofErr w:type="spellEnd"/>
+      <w:r>
+        <w:t xml:space="preserve"> Atomic Requirements Template</w:t>
+      </w:r>
+      <w:r>
+        <w:t xml:space="preserve"> (see Appendix K</w:t>
+      </w:r>
+      <w:r>
+        <w:t>)</w:t>
+      </w:r>
+      <w:r>
+        <w:t xml:space="preserve"> </w:t>
+      </w:r>
+      <w:r>
+        <w:t xml:space="preserve">was used </w:t>
+      </w:r>
+      <w:r>
+        <w:t xml:space="preserve">to gather more details on the requirements from the client. In the template the client justifies each requirement and </w:t>
+      </w:r>
+      <w:proofErr w:type="spellStart"/>
+      <w:r>
+        <w:t>prioritises</w:t>
+      </w:r>
+      <w:proofErr w:type="spellEnd"/>
+      <w:r>
+        <w:t xml:space="preserve"> them – using High, Medium and Low.</w:t>
+      </w:r>
+      <w:r>
+        <w:t xml:space="preserve"> The satisfaction and dissatisfaction of the client if a requirement is met or not is also recorded with a scale of 1 (lowest) to 5 (highest).</w:t>
+      </w:r>
+    </w:p>
+    <w:p>
+      <w:pPr>
+        <w:ind w:firstLine="284"/>
+      </w:pPr>
+    </w:p>
+    <w:p>
+      <w:pPr>
+        <w:ind w:firstLine="284"/>
+      </w:pPr>
+      <w:r>
+        <w:t>Requirements with a high priority will be incorporat</w:t>
+      </w:r>
+      <w:r>
+        <w:t xml:space="preserve">ed in version 1 of the app. These </w:t>
+      </w:r>
+      <w:r>
+        <w:t>take prece</w:t>
+      </w:r>
+      <w:r>
+        <w:t>dence over requirements with a medium or l</w:t>
+      </w:r>
+      <w:r>
+        <w:t>ow priority</w:t>
+      </w:r>
+    </w:p>
+    <w:p>
+      <w:pPr>
+        <w:ind w:firstLine="284"/>
+      </w:pPr>
+    </w:p>
+    <w:p>
+      <w:pPr>
+        <w:rPr>
+          <w:u w:val="single"/>
+        </w:rPr>
+      </w:pPr>
+      <w:r>
+        <w:rPr>
+          <w:u w:val="single"/>
+        </w:rPr>
+        <w:t>4.3 Functional Requirements</w:t>
+      </w:r>
+    </w:p>
+    <w:p>
+      <w:r>
+        <w:t xml:space="preserve">In this section the functional requirements of the </w:t>
+      </w:r>
+      <w:r>
+        <w:t>mobile app and API are described and justified. Check Appendix K for a more detailed presentation.</w:t>
+      </w:r>
+    </w:p>
+    <w:p/>
+    <w:p/>
+    <w:p/>
+    <w:p/>
+    <w:p/>
+    <w:p>
+      <w:pPr>
+        <w:ind w:firstLine="284"/>
+        <w:rPr>
+          <w:u w:val="single"/>
+        </w:rPr>
+      </w:pPr>
+      <w:r>
+        <w:rPr>
+          <w:u w:val="single"/>
+        </w:rPr>
+        <w:t xml:space="preserve">4.3.1 My Page Mobile App </w:t>
+      </w:r>
+    </w:p>
+    <w:p>
+      <w:pPr>
+        <w:ind w:firstLine="284"/>
+      </w:pPr>
+    </w:p>
+    <w:tbl>
+      <w:tblPr>
+        <w:tblStyle w:val="TableGrid"/>
+        <w:tblW w:w="8755" w:type="dxa"/>
+        <w:tblLook w:val="04A0" w:firstRow="1" w:lastRow="0" w:firstColumn="1" w:lastColumn="0" w:noHBand="0" w:noVBand="1"/>
+      </w:tblPr>
+      <w:tblGrid>
+        <w:gridCol w:w="482"/>
+        <w:gridCol w:w="1088"/>
+        <w:gridCol w:w="1074"/>
+        <w:gridCol w:w="6111"/>
+      </w:tblGrid>
+      <w:tr>
+        <w:tc>
+          <w:tcPr>
+            <w:tcW w:w="0" w:type="auto"/>
+          </w:tcPr>
+          <w:p>
+            <w:pPr>
+              <w:rPr>
+                <w:b/>
+              </w:rPr>
+            </w:pPr>
+            <w:r>
+              <w:rPr>
+                <w:b/>
+              </w:rPr>
+              <w:t>ID</w:t>
+            </w:r>
+          </w:p>
+        </w:tc>
+        <w:tc>
+          <w:tcPr>
+            <w:tcW w:w="0" w:type="auto"/>
+          </w:tcPr>
+          <w:p>
+            <w:pPr>
+              <w:rPr>
+                <w:b/>
+              </w:rPr>
+            </w:pPr>
+            <w:r>
+              <w:rPr>
+                <w:b/>
+              </w:rPr>
+              <w:t>Priority</w:t>
+            </w:r>
+          </w:p>
+        </w:tc>
+        <w:tc>
+          <w:tcPr>
+            <w:tcW w:w="0" w:type="auto"/>
+          </w:tcPr>
+          <w:p>
+            <w:pPr>
+              <w:rPr>
+                <w:b/>
+              </w:rPr>
+            </w:pPr>
+            <w:r>
+              <w:rPr>
+                <w:b/>
+              </w:rPr>
+              <w:t xml:space="preserve">App </w:t>
+            </w:r>
+          </w:p>
+          <w:p>
+            <w:pPr>
+              <w:rPr>
+                <w:b/>
+              </w:rPr>
+            </w:pPr>
+            <w:r>
+              <w:rPr>
+                <w:b/>
+              </w:rPr>
+              <w:t>Version</w:t>
+            </w:r>
+          </w:p>
+        </w:tc>
+        <w:tc>
+          <w:tcPr>
+            <w:tcW w:w="6111" w:type="dxa"/>
+          </w:tcPr>
+          <w:p>
+            <w:pPr>
+              <w:rPr>
+                <w:b/>
+              </w:rPr>
+            </w:pPr>
+            <w:r>
+              <w:rPr>
+                <w:b/>
+              </w:rPr>
+              <w:t>Description and Justification of functional requirement</w:t>
+            </w:r>
+          </w:p>
+        </w:tc>
+      </w:tr>
+      <w:tr>
+        <w:tc>
+          <w:tcPr>
+            <w:tcW w:w="0" w:type="auto"/>
+          </w:tcPr>
+          <w:p>
+            <w:r>
+              <w:t>1</w:t>
+            </w:r>
+          </w:p>
+        </w:tc>
+        <w:tc>
+          <w:tcPr>
+            <w:tcW w:w="0" w:type="auto"/>
+          </w:tcPr>
+          <w:p>
+            <w:r>
+              <w:t>H</w:t>
+            </w:r>
+          </w:p>
+        </w:tc>
+        <w:tc>
+          <w:tcPr>
+            <w:tcW w:w="0" w:type="auto"/>
+          </w:tcPr>
+          <w:p>
+            <w:r>
+              <w:t>1</w:t>
+            </w:r>
+          </w:p>
+        </w:tc>
+        <w:tc>
+          <w:tcPr>
+            <w:tcW w:w="6111" w:type="dxa"/>
+          </w:tcPr>
+          <w:p>
+            <w:pPr>
+              <w:rPr>
+                <w:b/>
+                <w:color w:val="000000"/>
+              </w:rPr>
+            </w:pPr>
+            <w:r>
+              <w:rPr>
+                <w:b/>
+                <w:color w:val="000000"/>
+              </w:rPr>
+              <w:t>Coachee should be able to sign in and the password should be case-insensitive</w:t>
+            </w:r>
+          </w:p>
+          <w:p>
+            <w:pPr>
+              <w:rPr>
+                <w:b/>
+              </w:rPr>
+            </w:pPr>
+            <w:r>
+              <w:rPr>
+                <w:color w:val="000000"/>
+              </w:rPr>
+              <w:t>Unless you can access the app, the purpose is redundant</w:t>
+            </w:r>
+            <w:r>
+              <w:rPr>
+                <w:color w:val="000000"/>
+              </w:rPr>
+              <w:t>. Some C</w:t>
+            </w:r>
+            <w:r>
+              <w:rPr>
+                <w:color w:val="000000"/>
+              </w:rPr>
+              <w:t>oachees aren’t tech-savvy so a case-insensitive password will make it easier to log in.</w:t>
+            </w:r>
+          </w:p>
+        </w:tc>
+      </w:tr>
+      <w:tr>
+        <w:tc>
+          <w:tcPr>
+            <w:tcW w:w="0" w:type="auto"/>
+          </w:tcPr>
+          <w:p>
+            <w:r>
+              <w:t>2</w:t>
+            </w:r>
+          </w:p>
+        </w:tc>
+        <w:tc>
+          <w:tcPr>
+            <w:tcW w:w="0" w:type="auto"/>
+          </w:tcPr>
+          <w:p>
+            <w:r>
+              <w:t>L</w:t>
+            </w:r>
+          </w:p>
+        </w:tc>
+        <w:tc>
+          <w:tcPr>
+            <w:tcW w:w="0" w:type="auto"/>
+          </w:tcPr>
+          <w:p>
+            <w:r>
+              <w:t>1</w:t>
+            </w:r>
+          </w:p>
+        </w:tc>
+        <w:tc>
+          <w:tcPr>
+            <w:tcW w:w="6111" w:type="dxa"/>
+          </w:tcPr>
+          <w:p>
+            <w:pPr>
+              <w:rPr>
+                <w:b/>
+                <w:color w:val="000000"/>
+              </w:rPr>
+            </w:pPr>
+            <w:r>
+              <w:rPr>
+                <w:b/>
+                <w:color w:val="000000"/>
+              </w:rPr>
+              <w:t>Show Coachee's username and timezone</w:t>
+            </w:r>
+          </w:p>
+          <w:p>
+            <w:pPr>
+              <w:rPr>
+                <w:b/>
+              </w:rPr>
+            </w:pPr>
+            <w:r>
+              <w:rPr>
+                <w:color w:val="000000"/>
+              </w:rPr>
+              <w:t>If you don’t show the timezone, the Coachee is unlikely to see if they are set up incorrectly</w:t>
+            </w:r>
+          </w:p>
+        </w:tc>
+      </w:tr>
+      <w:tr>
+        <w:tc>
+          <w:tcPr>
+            <w:tcW w:w="0" w:type="auto"/>
+          </w:tcPr>
+          <w:p>
+            <w:r>
+              <w:t>3</w:t>
+            </w:r>
+          </w:p>
+        </w:tc>
+        <w:tc>
+          <w:tcPr>
+            <w:tcW w:w="0" w:type="auto"/>
+          </w:tcPr>
+          <w:p>
+            <w:r>
+              <w:t>M</w:t>
+            </w:r>
+          </w:p>
+        </w:tc>
+        <w:tc>
+          <w:tcPr>
+            <w:tcW w:w="0" w:type="auto"/>
+          </w:tcPr>
+          <w:p>
+            <w:r>
+              <w:t>1</w:t>
+            </w:r>
+          </w:p>
+        </w:tc>
+        <w:tc>
+          <w:tcPr>
+            <w:tcW w:w="6111" w:type="dxa"/>
+          </w:tcPr>
+          <w:p>
+            <w:pPr>
+              <w:rPr>
+                <w:b/>
+                <w:color w:val="000000"/>
+              </w:rPr>
+            </w:pPr>
+            <w:r>
+              <w:rPr>
+                <w:b/>
+                <w:color w:val="000000"/>
+              </w:rPr>
+              <w:t>Coachee</w:t>
+            </w:r>
+            <w:r>
+              <w:rPr>
+                <w:b/>
+                <w:color w:val="000000"/>
+              </w:rPr>
+              <w:t>s</w:t>
+            </w:r>
+            <w:r>
+              <w:rPr>
+                <w:b/>
+                <w:color w:val="000000"/>
+              </w:rPr>
+              <w:t xml:space="preserve"> can update</w:t>
+            </w:r>
+            <w:r>
+              <w:rPr>
+                <w:b/>
+                <w:color w:val="000000"/>
+              </w:rPr>
+              <w:t xml:space="preserve"> their</w:t>
+            </w:r>
+            <w:r>
+              <w:rPr>
+                <w:b/>
+                <w:color w:val="000000"/>
+              </w:rPr>
+              <w:t xml:space="preserve"> profile</w:t>
+            </w:r>
+            <w:r>
+              <w:rPr>
+                <w:b/>
+                <w:color w:val="000000"/>
+              </w:rPr>
+              <w:t>s</w:t>
+            </w:r>
+          </w:p>
+          <w:p>
+            <w:pPr>
+              <w:rPr>
+                <w:b/>
+              </w:rPr>
+            </w:pPr>
+            <w:r>
+              <w:rPr>
+                <w:color w:val="000000"/>
+              </w:rPr>
+              <w:t>If Coachees are unable to update their profiles, it increases the administrative burden on another point in the organisation (or they just opt out of updating it)</w:t>
+            </w:r>
+          </w:p>
+        </w:tc>
+      </w:tr>
+      <w:tr>
+        <w:tc>
+          <w:tcPr>
+            <w:tcW w:w="0" w:type="auto"/>
+          </w:tcPr>
+          <w:p>
+            <w:r>
+              <w:t>4</w:t>
+            </w:r>
+          </w:p>
+        </w:tc>
+        <w:tc>
+          <w:tcPr>
+            <w:tcW w:w="0" w:type="auto"/>
+          </w:tcPr>
+          <w:p>
+            <w:r>
+              <w:t>H</w:t>
+            </w:r>
+          </w:p>
+        </w:tc>
+        <w:tc>
+          <w:tcPr>
+            <w:tcW w:w="0" w:type="auto"/>
+          </w:tcPr>
+          <w:p>
+            <w:r>
+              <w:t>1</w:t>
+            </w:r>
+          </w:p>
+        </w:tc>
+        <w:tc>
+          <w:tcPr>
+            <w:tcW w:w="6111" w:type="dxa"/>
+          </w:tcPr>
+          <w:p>
+            <w:pPr>
+              <w:rPr>
+                <w:b/>
+                <w:color w:val="000000"/>
+              </w:rPr>
+            </w:pPr>
+            <w:r>
+              <w:rPr>
+                <w:b/>
+                <w:color w:val="000000"/>
+              </w:rPr>
+              <w:t>Coachees can view their</w:t>
+            </w:r>
+            <w:r>
+              <w:rPr>
+                <w:b/>
+                <w:color w:val="000000"/>
+              </w:rPr>
+              <w:t xml:space="preserve"> Coaches’ contact details and biographies</w:t>
+            </w:r>
+          </w:p>
+          <w:p>
+            <w:pPr>
+              <w:rPr>
+                <w:b/>
+              </w:rPr>
+            </w:pPr>
+            <w:r>
+              <w:rPr>
+                <w:color w:val="000000"/>
+              </w:rPr>
+              <w:t>A Coachee needs a Coach's contact details to be able to call the Coach. Coachee could still get this data from auto-emails but not having it on the app degrades its value significantly</w:t>
+            </w:r>
+          </w:p>
+        </w:tc>
+      </w:tr>
+      <w:tr>
+        <w:tc>
+          <w:tcPr>
+            <w:tcW w:w="0" w:type="auto"/>
+          </w:tcPr>
+          <w:p>
+            <w:r>
+              <w:t>5</w:t>
+            </w:r>
+          </w:p>
+        </w:tc>
+        <w:tc>
+          <w:tcPr>
+            <w:tcW w:w="0" w:type="auto"/>
+          </w:tcPr>
+          <w:p>
+            <w:r>
+              <w:t>M</w:t>
+            </w:r>
+          </w:p>
+        </w:tc>
+        <w:tc>
+          <w:tcPr>
+            <w:tcW w:w="0" w:type="auto"/>
+          </w:tcPr>
+          <w:p>
+            <w:r>
+              <w:t>1</w:t>
+            </w:r>
+          </w:p>
+        </w:tc>
+        <w:tc>
+          <w:tcPr>
+            <w:tcW w:w="6111" w:type="dxa"/>
+          </w:tcPr>
+          <w:p>
+            <w:pPr>
+              <w:rPr>
+                <w:b/>
+                <w:color w:val="000000"/>
+              </w:rPr>
+            </w:pPr>
+            <w:r>
+              <w:rPr>
+                <w:b/>
+                <w:color w:val="000000"/>
+              </w:rPr>
+              <w:t>Coachee</w:t>
+            </w:r>
+            <w:r>
+              <w:rPr>
+                <w:b/>
+                <w:color w:val="000000"/>
+              </w:rPr>
+              <w:t>s can email their</w:t>
+            </w:r>
+            <w:r>
+              <w:rPr>
+                <w:b/>
+                <w:color w:val="000000"/>
+              </w:rPr>
+              <w:t xml:space="preserve"> Coach</w:t>
+            </w:r>
+            <w:r>
+              <w:rPr>
+                <w:b/>
+                <w:color w:val="000000"/>
+              </w:rPr>
+              <w:t>es</w:t>
+            </w:r>
+          </w:p>
+          <w:p>
+            <w:pPr>
+              <w:rPr>
+                <w:b/>
+              </w:rPr>
+            </w:pPr>
+            <w:r>
+              <w:rPr>
+                <w:color w:val="000000"/>
+              </w:rPr>
+              <w:t>This is a measure of convenience.  Without it, the app will fall below industry standards</w:t>
+            </w:r>
+          </w:p>
+        </w:tc>
+      </w:tr>
+      <w:tr>
+        <w:tc>
+          <w:tcPr>
+            <w:tcW w:w="0" w:type="auto"/>
+          </w:tcPr>
+          <w:p>
+            <w:r>
+              <w:t>6</w:t>
+            </w:r>
+          </w:p>
+        </w:tc>
+        <w:tc>
+          <w:tcPr>
+            <w:tcW w:w="0" w:type="auto"/>
+          </w:tcPr>
+          <w:p>
+            <w:r>
+              <w:t>H</w:t>
+            </w:r>
+          </w:p>
+        </w:tc>
+        <w:tc>
+          <w:tcPr>
+            <w:tcW w:w="0" w:type="auto"/>
+          </w:tcPr>
+          <w:p>
+            <w:r>
+              <w:t>1</w:t>
+            </w:r>
+          </w:p>
+        </w:tc>
+        <w:tc>
+          <w:tcPr>
+            <w:tcW w:w="6111" w:type="dxa"/>
+          </w:tcPr>
+          <w:p>
+            <w:pPr>
+              <w:rPr>
+                <w:b/>
+                <w:color w:val="000000"/>
+              </w:rPr>
+            </w:pPr>
+            <w:r>
+              <w:rPr>
+                <w:b/>
+                <w:color w:val="000000"/>
+              </w:rPr>
+              <w:t>Coachee</w:t>
+            </w:r>
+            <w:r>
+              <w:rPr>
+                <w:b/>
+                <w:color w:val="000000"/>
+              </w:rPr>
+              <w:t xml:space="preserve">s can see details of their </w:t>
+            </w:r>
+            <w:r>
+              <w:rPr>
+                <w:b/>
+                <w:color w:val="000000"/>
+              </w:rPr>
+              <w:t>coaching sessions</w:t>
+            </w:r>
+          </w:p>
+          <w:p>
+            <w:pPr>
+              <w:rPr>
+                <w:b/>
+              </w:rPr>
+            </w:pPr>
+            <w:r>
+              <w:rPr>
+                <w:color w:val="000000"/>
+              </w:rPr>
+              <w:t>This is a core function of the app</w:t>
+            </w:r>
+            <w:r>
+              <w:rPr>
+                <w:color w:val="000000"/>
+              </w:rPr>
+              <w:t>. Without this function the app isn’t useful</w:t>
+            </w:r>
+          </w:p>
+        </w:tc>
+      </w:tr>
+      <w:tr>
+        <w:tc>
+          <w:tcPr>
+            <w:tcW w:w="0" w:type="auto"/>
+          </w:tcPr>
+          <w:p>
+            <w:r>
+              <w:t>7</w:t>
+            </w:r>
+          </w:p>
+        </w:tc>
+        <w:tc>
+          <w:tcPr>
+            <w:tcW w:w="0" w:type="auto"/>
+          </w:tcPr>
+          <w:p>
+            <w:r>
+              <w:t>H</w:t>
+            </w:r>
+          </w:p>
+        </w:tc>
+        <w:tc>
+          <w:tcPr>
+            <w:tcW w:w="0" w:type="auto"/>
+          </w:tcPr>
+          <w:p>
+            <w:r>
+              <w:t>1</w:t>
+            </w:r>
+          </w:p>
+        </w:tc>
+        <w:tc>
+          <w:tcPr>
+            <w:tcW w:w="6111" w:type="dxa"/>
+          </w:tcPr>
+          <w:p>
+            <w:pPr>
+              <w:rPr>
+                <w:b/>
+                <w:color w:val="000000"/>
+              </w:rPr>
+            </w:pPr>
+            <w:r>
+              <w:rPr>
+                <w:b/>
+                <w:color w:val="000000"/>
+              </w:rPr>
+              <w:t>Coachee can't see additional fees of a coaching session</w:t>
+            </w:r>
+          </w:p>
+          <w:p>
+            <w:pPr>
+              <w:rPr>
+                <w:b/>
+              </w:rPr>
+            </w:pPr>
+            <w:r>
+              <w:rPr>
+                <w:color w:val="000000"/>
+              </w:rPr>
+              <w:t>Coachee should never be able to see this</w:t>
+            </w:r>
+            <w:r>
+              <w:rPr>
+                <w:color w:val="000000"/>
+              </w:rPr>
+              <w:t xml:space="preserve"> </w:t>
+            </w:r>
+            <w:r>
+              <w:rPr>
+                <w:color w:val="000000"/>
+              </w:rPr>
+              <w:t>as this is CiaB internal data</w:t>
+            </w:r>
+          </w:p>
+        </w:tc>
+      </w:tr>
+      <w:tr>
+        <w:tc>
+          <w:tcPr>
+            <w:tcW w:w="0" w:type="auto"/>
+          </w:tcPr>
+          <w:p>
+            <w:r>
+              <w:t>8</w:t>
+            </w:r>
+          </w:p>
+        </w:tc>
+        <w:tc>
+          <w:tcPr>
+            <w:tcW w:w="0" w:type="auto"/>
+          </w:tcPr>
+          <w:p>
+            <w:r>
+              <w:t>H</w:t>
+            </w:r>
+          </w:p>
+        </w:tc>
+        <w:tc>
+          <w:tcPr>
+            <w:tcW w:w="0" w:type="auto"/>
+          </w:tcPr>
+          <w:p>
+            <w:r>
+              <w:t>1</w:t>
+            </w:r>
+          </w:p>
+        </w:tc>
+        <w:tc>
+          <w:tcPr>
+            <w:tcW w:w="6111" w:type="dxa"/>
+          </w:tcPr>
+          <w:p>
+            <w:pPr>
+              <w:rPr>
+                <w:b/>
+                <w:color w:val="000000"/>
+              </w:rPr>
+            </w:pPr>
+            <w:r>
+              <w:rPr>
+                <w:b/>
+                <w:color w:val="000000"/>
+              </w:rPr>
+              <w:t>Coachee can view a Coach</w:t>
+            </w:r>
+            <w:r>
+              <w:rPr>
+                <w:b/>
+                <w:color w:val="000000"/>
+              </w:rPr>
+              <w:t>'s availability in his/her time</w:t>
+            </w:r>
+            <w:r>
+              <w:rPr>
+                <w:b/>
+                <w:color w:val="000000"/>
+              </w:rPr>
+              <w:t>zone</w:t>
+            </w:r>
+          </w:p>
+          <w:p>
+            <w:pPr>
+              <w:rPr>
+                <w:b/>
+              </w:rPr>
+            </w:pPr>
+            <w:r>
+              <w:rPr>
+                <w:color w:val="000000"/>
+              </w:rPr>
+              <w:t>This is a core function of the system. Not correcting for timezones will lead to disruptive errors in the function of the app</w:t>
+            </w:r>
+          </w:p>
+        </w:tc>
+      </w:tr>
+      <w:tr>
+        <w:tc>
+          <w:tcPr>
+            <w:tcW w:w="0" w:type="auto"/>
+          </w:tcPr>
+          <w:p>
+            <w:r>
+              <w:t>9</w:t>
+            </w:r>
+          </w:p>
+        </w:tc>
+        <w:tc>
+          <w:tcPr>
+            <w:tcW w:w="0" w:type="auto"/>
+          </w:tcPr>
+          <w:p>
+            <w:r>
+              <w:t>H</w:t>
+            </w:r>
+          </w:p>
+        </w:tc>
+        <w:tc>
+          <w:tcPr>
+            <w:tcW w:w="0" w:type="auto"/>
+          </w:tcPr>
+          <w:p>
+            <w:r>
+              <w:t>1</w:t>
+            </w:r>
+          </w:p>
+        </w:tc>
+        <w:tc>
+          <w:tcPr>
+            <w:tcW w:w="6111" w:type="dxa"/>
+          </w:tcPr>
+          <w:p>
+            <w:pPr>
+              <w:rPr>
+                <w:b/>
+                <w:color w:val="000000"/>
+              </w:rPr>
+            </w:pPr>
+            <w:r>
+              <w:rPr>
+                <w:b/>
+                <w:color w:val="000000"/>
+              </w:rPr>
+              <w:t>Coachee can book a coaching session in his/her timezone</w:t>
+            </w:r>
+          </w:p>
+          <w:p>
+            <w:pPr>
+              <w:rPr>
+                <w:b/>
+              </w:rPr>
+            </w:pPr>
+            <w:r>
+              <w:rPr>
+                <w:color w:val="000000"/>
+              </w:rPr>
+              <w:t>This is a core function of the system</w:t>
+            </w:r>
+            <w:r>
+              <w:rPr>
+                <w:color w:val="000000"/>
+              </w:rPr>
+              <w:t xml:space="preserve">. </w:t>
+            </w:r>
+            <w:r>
+              <w:rPr>
+                <w:color w:val="000000"/>
+              </w:rPr>
+              <w:t>W</w:t>
+            </w:r>
+            <w:r>
+              <w:rPr>
+                <w:color w:val="000000"/>
+              </w:rPr>
+              <w:t>ithout this function the app is degraded significantly</w:t>
+            </w:r>
+          </w:p>
+        </w:tc>
+      </w:tr>
+      <w:tr>
+        <w:tc>
+          <w:tcPr>
+            <w:tcW w:w="0" w:type="auto"/>
+          </w:tcPr>
+          <w:p>
+            <w:r>
+              <w:t>10</w:t>
+            </w:r>
+          </w:p>
+        </w:tc>
+        <w:tc>
+          <w:tcPr>
+            <w:tcW w:w="0" w:type="auto"/>
+          </w:tcPr>
+          <w:p>
+            <w:r>
+              <w:t>H</w:t>
+            </w:r>
+          </w:p>
+        </w:tc>
+        <w:tc>
+          <w:tcPr>
+            <w:tcW w:w="0" w:type="auto"/>
+          </w:tcPr>
+          <w:p>
+            <w:r>
+              <w:t>1</w:t>
+            </w:r>
+          </w:p>
+        </w:tc>
+        <w:tc>
+          <w:tcPr>
+            <w:tcW w:w="6111" w:type="dxa"/>
+          </w:tcPr>
+          <w:p>
+            <w:pPr>
+              <w:rPr>
+                <w:b/>
+                <w:color w:val="000000"/>
+              </w:rPr>
+            </w:pPr>
+            <w:r>
+              <w:rPr>
+                <w:b/>
+                <w:color w:val="000000"/>
+              </w:rPr>
+              <w:t>Both Coachee and Coach get an email notification when a booking is made</w:t>
+            </w:r>
+          </w:p>
+          <w:p>
+            <w:pPr>
+              <w:rPr>
+                <w:b/>
+                <w:color w:val="000000"/>
+              </w:rPr>
+            </w:pPr>
+            <w:r>
+              <w:rPr>
+                <w:color w:val="000000"/>
+              </w:rPr>
+              <w:t>This is a core function of the system</w:t>
+            </w:r>
+            <w:r>
+              <w:rPr>
+                <w:color w:val="000000"/>
+              </w:rPr>
+              <w:t>. This keeps both parties informed</w:t>
+            </w:r>
+          </w:p>
+        </w:tc>
+      </w:tr>
+      <w:tr>
+        <w:tc>
+          <w:tcPr>
+            <w:tcW w:w="0" w:type="auto"/>
+          </w:tcPr>
+          <w:p>
+            <w:r>
+              <w:t>11</w:t>
+            </w:r>
+          </w:p>
+        </w:tc>
+        <w:tc>
+          <w:tcPr>
+            <w:tcW w:w="0" w:type="auto"/>
+          </w:tcPr>
+          <w:p>
+            <w:r>
+              <w:t>H</w:t>
+            </w:r>
+          </w:p>
+        </w:tc>
+        <w:tc>
+          <w:tcPr>
+            <w:tcW w:w="0" w:type="auto"/>
+          </w:tcPr>
+          <w:p>
+            <w:r>
+              <w:t>1</w:t>
+            </w:r>
+          </w:p>
+        </w:tc>
+        <w:tc>
+          <w:tcPr>
+            <w:tcW w:w="6111" w:type="dxa"/>
+          </w:tcPr>
+          <w:p>
+            <w:pPr>
+              <w:rPr>
+                <w:b/>
+                <w:color w:val="000000"/>
+              </w:rPr>
+            </w:pPr>
+            <w:r>
+              <w:rPr>
+                <w:b/>
+                <w:color w:val="000000"/>
+              </w:rPr>
+              <w:t>Coachee can delete an existing booking</w:t>
+            </w:r>
+          </w:p>
+          <w:p>
+            <w:pPr>
+              <w:rPr>
+                <w:b/>
+                <w:color w:val="000000"/>
+              </w:rPr>
+            </w:pPr>
+            <w:r>
+              <w:rPr>
+                <w:color w:val="000000"/>
+              </w:rPr>
+              <w:t>This is a core function of the system</w:t>
+            </w:r>
+            <w:r>
+              <w:rPr>
+                <w:color w:val="000000"/>
+              </w:rPr>
+              <w:t xml:space="preserve">. This makes it easier for </w:t>
+            </w:r>
+            <w:r>
+              <w:rPr>
+                <w:color w:val="000000"/>
+              </w:rPr>
+              <w:t>Coachee</w:t>
+            </w:r>
+            <w:r>
+              <w:rPr>
+                <w:color w:val="000000"/>
+              </w:rPr>
+              <w:t>s to manage their</w:t>
+            </w:r>
+            <w:r>
+              <w:rPr>
+                <w:color w:val="000000"/>
+              </w:rPr>
+              <w:t xml:space="preserve"> bookings.</w:t>
+            </w:r>
+          </w:p>
+        </w:tc>
+      </w:tr>
+      <w:tr>
+        <w:tc>
+          <w:tcPr>
+            <w:tcW w:w="0" w:type="auto"/>
+          </w:tcPr>
+          <w:p>
+            <w:r>
+              <w:t>12</w:t>
+            </w:r>
+          </w:p>
+        </w:tc>
+        <w:tc>
+          <w:tcPr>
+            <w:tcW w:w="0" w:type="auto"/>
+          </w:tcPr>
+          <w:p>
+            <w:r>
+              <w:t>H</w:t>
+            </w:r>
+          </w:p>
+        </w:tc>
+        <w:tc>
+          <w:tcPr>
+            <w:tcW w:w="0" w:type="auto"/>
+          </w:tcPr>
+          <w:p>
+            <w:r>
+              <w:t>1</w:t>
+            </w:r>
+          </w:p>
+        </w:tc>
+        <w:tc>
+          <w:tcPr>
+            <w:tcW w:w="6111" w:type="dxa"/>
+          </w:tcPr>
+          <w:p>
+            <w:pPr>
+              <w:rPr>
+                <w:b/>
+                <w:color w:val="000000"/>
+              </w:rPr>
+            </w:pPr>
+            <w:r>
+              <w:rPr>
+                <w:b/>
+                <w:color w:val="000000"/>
+              </w:rPr>
+              <w:t>Coachee can't delete a booking with less than 24 hours to go</w:t>
+            </w:r>
+          </w:p>
+          <w:p>
+            <w:pPr>
+              <w:rPr>
+                <w:b/>
+                <w:color w:val="000000"/>
+              </w:rPr>
+            </w:pPr>
+            <w:r>
+              <w:rPr>
+                <w:color w:val="000000"/>
+              </w:rPr>
+              <w:t>This is a core function of the system</w:t>
+            </w:r>
+            <w:r>
+              <w:rPr>
+                <w:color w:val="000000"/>
+              </w:rPr>
+              <w:t>.</w:t>
+            </w:r>
+          </w:p>
+        </w:tc>
+      </w:tr>
+      <w:tr>
+        <w:tc>
+          <w:tcPr>
+            <w:tcW w:w="0" w:type="auto"/>
+          </w:tcPr>
+          <w:p>
+            <w:r>
+              <w:t>13</w:t>
+            </w:r>
+          </w:p>
+        </w:tc>
+        <w:tc>
+          <w:tcPr>
+            <w:tcW w:w="0" w:type="auto"/>
+          </w:tcPr>
+          <w:p>
+            <w:r>
+              <w:t>H</w:t>
+            </w:r>
+          </w:p>
+        </w:tc>
+        <w:tc>
+          <w:tcPr>
+            <w:tcW w:w="0" w:type="auto"/>
+          </w:tcPr>
+          <w:p>
+            <w:r>
+              <w:t>1</w:t>
+            </w:r>
+          </w:p>
+        </w:tc>
+        <w:tc>
+          <w:tcPr>
+            <w:tcW w:w="6111" w:type="dxa"/>
+          </w:tcPr>
+          <w:p>
+            <w:pPr>
+              <w:rPr>
+                <w:b/>
+                <w:color w:val="000000"/>
+              </w:rPr>
+            </w:pPr>
+            <w:r>
+              <w:rPr>
+                <w:b/>
+                <w:color w:val="000000"/>
+              </w:rPr>
+              <w:t>Coachee can't delete a face to face booking</w:t>
+            </w:r>
+          </w:p>
+          <w:p>
+            <w:pPr>
+              <w:rPr>
+                <w:color w:val="000000"/>
+              </w:rPr>
+            </w:pPr>
+            <w:r>
+              <w:rPr>
+                <w:color w:val="000000"/>
+              </w:rPr>
+              <w:t>This is a core function of the system</w:t>
+            </w:r>
+          </w:p>
+        </w:tc>
+      </w:tr>
+      <w:tr>
+        <w:tc>
+          <w:tcPr>
+            <w:tcW w:w="0" w:type="auto"/>
+          </w:tcPr>
+          <w:p>
+            <w:r>
+              <w:t>14</w:t>
+            </w:r>
+          </w:p>
+        </w:tc>
+        <w:tc>
+          <w:tcPr>
+            <w:tcW w:w="0" w:type="auto"/>
+          </w:tcPr>
+          <w:p>
+            <w:r>
+              <w:t>H</w:t>
+            </w:r>
+          </w:p>
+        </w:tc>
+        <w:tc>
+          <w:tcPr>
+            <w:tcW w:w="0" w:type="auto"/>
+          </w:tcPr>
+          <w:p>
+            <w:r>
+              <w:t>1</w:t>
+            </w:r>
+          </w:p>
+        </w:tc>
+        <w:tc>
+          <w:tcPr>
+            <w:tcW w:w="6111" w:type="dxa"/>
+          </w:tcPr>
+          <w:p>
+            <w:pPr>
+              <w:rPr>
+                <w:b/>
+                <w:color w:val="000000"/>
+              </w:rPr>
+            </w:pPr>
+            <w:r>
+              <w:rPr>
+                <w:b/>
+                <w:color w:val="000000"/>
+              </w:rPr>
+              <w:t>Coachee can download/view coaching materials</w:t>
+            </w:r>
+          </w:p>
+          <w:p>
+            <w:pPr>
+              <w:rPr>
+                <w:b/>
+                <w:color w:val="000000"/>
+              </w:rPr>
+            </w:pPr>
+            <w:r>
+              <w:rPr>
+                <w:color w:val="000000"/>
+              </w:rPr>
+              <w:t>This is a core function of the system</w:t>
+            </w:r>
+            <w:r>
+              <w:rPr>
+                <w:color w:val="000000"/>
+              </w:rPr>
+              <w:t xml:space="preserve">. It gives Coachees the opportunity to read their coaching materials </w:t>
+            </w:r>
+            <w:r>
+              <w:rPr>
+                <w:color w:val="000000"/>
+              </w:rPr>
+              <w:t xml:space="preserve">when </w:t>
+            </w:r>
+            <w:r>
+              <w:rPr>
+                <w:color w:val="000000"/>
+              </w:rPr>
+              <w:t>offline</w:t>
+            </w:r>
+          </w:p>
+        </w:tc>
+      </w:tr>
+    </w:tbl>
+    <w:p>
+      <w:pPr>
+        <w:ind w:firstLine="284"/>
+      </w:pPr>
       <w:bookmarkStart w:id="0" w:name="_GoBack"/>
       <w:bookmarkEnd w:id="0"/>
-    </w:p>
-    <w:p>
-      <w:pPr>
-        <w:ind w:firstLine="284"/>
-      </w:pPr>
-    </w:p>
-    <w:p>
-      <w:pPr>
-        <w:ind w:firstLine="284"/>
-      </w:pPr>
     </w:p>
     <w:p/>
     <w:p>
@@ -1277,6 +2702,29 @@
       <w:szCs w:val="18"/>
     </w:rPr>
   </w:style>
+  <w:style w:type="table" w:styleId="TableGrid">
+    <w:name w:val="Table Grid"/>
+    <w:basedOn w:val="TableNormal"/>
+    <w:uiPriority w:val="59"/>
+    <w:rsid w:val="00F92AF1"/>
+    <w:tblPr>
+      <w:tblInd w:w="0" w:type="dxa"/>
+      <w:tblBorders>
+        <w:top w:val="single" w:sz="4" w:space="0" w:color="auto"/>
+        <w:left w:val="single" w:sz="4" w:space="0" w:color="auto"/>
+        <w:bottom w:val="single" w:sz="4" w:space="0" w:color="auto"/>
+        <w:right w:val="single" w:sz="4" w:space="0" w:color="auto"/>
+        <w:insideH w:val="single" w:sz="4" w:space="0" w:color="auto"/>
+        <w:insideV w:val="single" w:sz="4" w:space="0" w:color="auto"/>
+      </w:tblBorders>
+      <w:tblCellMar>
+        <w:top w:w="0" w:type="dxa"/>
+        <w:left w:w="108" w:type="dxa"/>
+        <w:bottom w:w="0" w:type="dxa"/>
+        <w:right w:w="108" w:type="dxa"/>
+      </w:tblCellMar>
+    </w:tblPr>
+  </w:style>
 </w:styles>
 </file>
 
@@ -1500,6 +2948,29 @@
       <w:sz w:val="18"/>
       <w:szCs w:val="18"/>
     </w:rPr>
+  </w:style>
+  <w:style w:type="table" w:styleId="TableGrid">
+    <w:name w:val="Table Grid"/>
+    <w:basedOn w:val="TableNormal"/>
+    <w:uiPriority w:val="59"/>
+    <w:rsid w:val="00F92AF1"/>
+    <w:tblPr>
+      <w:tblInd w:w="0" w:type="dxa"/>
+      <w:tblBorders>
+        <w:top w:val="single" w:sz="4" w:space="0" w:color="auto"/>
+        <w:left w:val="single" w:sz="4" w:space="0" w:color="auto"/>
+        <w:bottom w:val="single" w:sz="4" w:space="0" w:color="auto"/>
+        <w:right w:val="single" w:sz="4" w:space="0" w:color="auto"/>
+        <w:insideH w:val="single" w:sz="4" w:space="0" w:color="auto"/>
+        <w:insideV w:val="single" w:sz="4" w:space="0" w:color="auto"/>
+      </w:tblBorders>
+      <w:tblCellMar>
+        <w:top w:w="0" w:type="dxa"/>
+        <w:left w:w="108" w:type="dxa"/>
+        <w:bottom w:w="0" w:type="dxa"/>
+        <w:right w:w="108" w:type="dxa"/>
+      </w:tblCellMar>
+    </w:tblPr>
   </w:style>
 </w:styles>
 </file>

</xml_diff>